<commit_message>
update spelling of goroutine
</commit_message>
<xml_diff>
--- a/How to GO.docx
+++ b/How to GO.docx
@@ -262,20 +262,8 @@
           <w:sz w:val="24"/>
           <w:szCs w:val="24"/>
         </w:rPr>
-        <w:t xml:space="preserve">GO </w:t>
-      </w:r>
-      <w:proofErr w:type="gramStart"/>
-      <w:r>
-        <w:rPr>
-          <w:rFonts w:ascii="Arial" w:hAnsi="Arial" w:cs="Arial"/>
-          <w:b/>
-          <w:bCs/>
-          <w:sz w:val="24"/>
-          <w:szCs w:val="24"/>
-        </w:rPr>
-        <w:t>play ground</w:t>
-      </w:r>
-      <w:proofErr w:type="gramEnd"/>
+        <w:t>GO play ground</w:t>
+      </w:r>
       <w:r>
         <w:rPr>
           <w:rFonts w:ascii="Arial" w:hAnsi="Arial" w:cs="Arial"/>
@@ -784,29 +772,7 @@
           <w:szCs w:val="20"/>
           <w:shd w:val="clear" w:color="auto" w:fill="FFFFFF"/>
         </w:rPr>
-        <w:t xml:space="preserve">The purpose of a package is to design and maintain </w:t>
-      </w:r>
-      <w:proofErr w:type="gramStart"/>
-      <w:r>
-        <w:rPr>
-          <w:rFonts w:ascii="Arial" w:hAnsi="Arial" w:cs="Arial"/>
-          <w:color w:val="202124"/>
-          <w:sz w:val="20"/>
-          <w:szCs w:val="20"/>
-          <w:shd w:val="clear" w:color="auto" w:fill="FFFFFF"/>
-        </w:rPr>
-        <w:t>a large number of</w:t>
-      </w:r>
-      <w:proofErr w:type="gramEnd"/>
-      <w:r>
-        <w:rPr>
-          <w:rFonts w:ascii="Arial" w:hAnsi="Arial" w:cs="Arial"/>
-          <w:color w:val="202124"/>
-          <w:sz w:val="20"/>
-          <w:szCs w:val="20"/>
-          <w:shd w:val="clear" w:color="auto" w:fill="FFFFFF"/>
-        </w:rPr>
-        <w:t xml:space="preserve"> programs by grouping related features together into single units so that they can be easy to maintain and understand and independent of the other package programs. (</w:t>
+        <w:t>The purpose of a package is to design and maintain a large number of programs by grouping related features together into single units so that they can be easy to maintain and understand and independent of the other package programs. (</w:t>
       </w:r>
       <w:hyperlink r:id="rId16" w:history="1">
         <w:r>
@@ -981,20 +947,8 @@
           <w:szCs w:val="20"/>
           <w:shd w:val="clear" w:color="auto" w:fill="FFFFFF"/>
         </w:rPr>
-        <w:t xml:space="preserve">of your </w:t>
-      </w:r>
-      <w:proofErr w:type="gramStart"/>
-      <w:r>
-        <w:rPr>
-          <w:rFonts w:ascii="Arial" w:hAnsi="Arial" w:cs="Arial"/>
-          <w:color w:val="202124"/>
-          <w:sz w:val="20"/>
-          <w:szCs w:val="20"/>
-          <w:shd w:val="clear" w:color="auto" w:fill="FFFFFF"/>
-        </w:rPr>
-        <w:t>choice</w:t>
-      </w:r>
-      <w:proofErr w:type="gramEnd"/>
+        <w:t>of your choice</w:t>
+      </w:r>
     </w:p>
     <w:p>
       <w:pPr>
@@ -1359,20 +1313,8 @@
           <w:szCs w:val="20"/>
           <w:shd w:val="clear" w:color="auto" w:fill="FFFFFF"/>
         </w:rPr>
-        <w:t xml:space="preserve">mport </w:t>
-      </w:r>
-      <w:proofErr w:type="gramStart"/>
-      <w:r>
-        <w:rPr>
-          <w:rFonts w:ascii="Arial" w:hAnsi="Arial" w:cs="Arial"/>
-          <w:color w:val="FF0000"/>
-          <w:sz w:val="20"/>
-          <w:szCs w:val="20"/>
-          <w:shd w:val="clear" w:color="auto" w:fill="FFFFFF"/>
-        </w:rPr>
-        <w:t>( “</w:t>
-      </w:r>
-      <w:proofErr w:type="gramEnd"/>
+        <w:t>mport ( “</w:t>
+      </w:r>
       <w:r>
         <w:rPr>
           <w:rFonts w:ascii="Arial" w:hAnsi="Arial" w:cs="Arial"/>
@@ -1826,7 +1768,6 @@
         <w:t>ipt</w:t>
       </w:r>
       <w:proofErr w:type="spellEnd"/>
-      <w:proofErr w:type="gramStart"/>
       <w:r>
         <w:rPr>
           <w:rFonts w:ascii="Arial" w:hAnsi="Arial" w:cs="Arial"/>
@@ -1847,7 +1788,6 @@
         </w:rPr>
         <w:t>){</w:t>
       </w:r>
-      <w:proofErr w:type="gramEnd"/>
     </w:p>
     <w:p>
       <w:pPr>
@@ -2492,7 +2432,6 @@
         <w:t>rpt</w:t>
       </w:r>
       <w:proofErr w:type="spellEnd"/>
-      <w:proofErr w:type="gramStart"/>
       <w:r>
         <w:rPr>
           <w:rFonts w:ascii="Arial" w:hAnsi="Arial" w:cs="Arial"/>
@@ -2524,7 +2463,6 @@
         <w:t>&lt;</w:t>
       </w:r>
       <w:proofErr w:type="spellStart"/>
-      <w:proofErr w:type="gramEnd"/>
       <w:r>
         <w:rPr>
           <w:rFonts w:ascii="Arial" w:hAnsi="Arial" w:cs="Arial"/>
@@ -4173,29 +4111,7 @@
           <w:szCs w:val="20"/>
           <w:shd w:val="clear" w:color="auto" w:fill="FFFFFF"/>
         </w:rPr>
-        <w:t xml:space="preserve"> num</w:t>
-      </w:r>
-      <w:proofErr w:type="gramStart"/>
-      <w:r>
-        <w:rPr>
-          <w:rFonts w:ascii="Arial" w:hAnsi="Arial" w:cs="Arial"/>
-          <w:color w:val="202124"/>
-          <w:sz w:val="20"/>
-          <w:szCs w:val="20"/>
-          <w:shd w:val="clear" w:color="auto" w:fill="FFFFFF"/>
-        </w:rPr>
-        <w:t>1,num</w:t>
-      </w:r>
-      <w:proofErr w:type="gramEnd"/>
-      <w:r>
-        <w:rPr>
-          <w:rFonts w:ascii="Arial" w:hAnsi="Arial" w:cs="Arial"/>
-          <w:color w:val="202124"/>
-          <w:sz w:val="20"/>
-          <w:szCs w:val="20"/>
-          <w:shd w:val="clear" w:color="auto" w:fill="FFFFFF"/>
-        </w:rPr>
-        <w:t xml:space="preserve">2 </w:t>
+        <w:t xml:space="preserve"> num1,num2 </w:t>
       </w:r>
       <w:r>
         <w:rPr>
@@ -4315,7 +4231,6 @@
         <w:t>variable_name</w:t>
       </w:r>
       <w:proofErr w:type="spellEnd"/>
-      <w:proofErr w:type="gramStart"/>
       <w:r>
         <w:rPr>
           <w:rFonts w:ascii="Arial" w:hAnsi="Arial" w:cs="Arial"/>
@@ -4334,18 +4249,7 @@
           <w:szCs w:val="20"/>
           <w:shd w:val="clear" w:color="auto" w:fill="FFFFFF"/>
         </w:rPr>
-        <w:t>:</w:t>
-      </w:r>
-      <w:proofErr w:type="gramEnd"/>
-      <w:r>
-        <w:rPr>
-          <w:rFonts w:ascii="Arial" w:hAnsi="Arial" w:cs="Arial"/>
-          <w:color w:val="FF0000"/>
-          <w:sz w:val="20"/>
-          <w:szCs w:val="20"/>
-          <w:shd w:val="clear" w:color="auto" w:fill="FFFFFF"/>
-        </w:rPr>
-        <w:t>=</w:t>
+        <w:t>:=</w:t>
       </w:r>
       <w:r>
         <w:rPr>
@@ -4377,39 +4281,17 @@
           <w:szCs w:val="20"/>
           <w:shd w:val="clear" w:color="auto" w:fill="FFFFFF"/>
         </w:rPr>
-        <w:t>num</w:t>
-      </w:r>
-      <w:proofErr w:type="gramStart"/>
-      <w:r>
-        <w:rPr>
-          <w:rFonts w:ascii="Arial" w:hAnsi="Arial" w:cs="Arial"/>
-          <w:color w:val="202124"/>
-          <w:sz w:val="20"/>
-          <w:szCs w:val="20"/>
-          <w:shd w:val="clear" w:color="auto" w:fill="FFFFFF"/>
-        </w:rPr>
-        <w:t xml:space="preserve">1 </w:t>
-      </w:r>
-      <w:r>
-        <w:rPr>
-          <w:rFonts w:ascii="Arial" w:hAnsi="Arial" w:cs="Arial"/>
-          <w:color w:val="FF0000"/>
-          <w:sz w:val="20"/>
-          <w:szCs w:val="20"/>
-          <w:shd w:val="clear" w:color="auto" w:fill="FFFFFF"/>
-        </w:rPr>
-        <w:t>:</w:t>
-      </w:r>
-      <w:proofErr w:type="gramEnd"/>
-      <w:r>
-        <w:rPr>
-          <w:rFonts w:ascii="Arial" w:hAnsi="Arial" w:cs="Arial"/>
-          <w:color w:val="FF0000"/>
-          <w:sz w:val="20"/>
-          <w:szCs w:val="20"/>
-          <w:shd w:val="clear" w:color="auto" w:fill="FFFFFF"/>
-        </w:rPr>
-        <w:t>=</w:t>
+        <w:t xml:space="preserve">num1 </w:t>
+      </w:r>
+      <w:r>
+        <w:rPr>
+          <w:rFonts w:ascii="Arial" w:hAnsi="Arial" w:cs="Arial"/>
+          <w:color w:val="FF0000"/>
+          <w:sz w:val="20"/>
+          <w:szCs w:val="20"/>
+          <w:shd w:val="clear" w:color="auto" w:fill="FFFFFF"/>
+        </w:rPr>
+        <w:t>:=</w:t>
       </w:r>
       <w:r>
         <w:rPr>
@@ -4441,29 +4323,7 @@
           <w:szCs w:val="20"/>
           <w:shd w:val="clear" w:color="auto" w:fill="FFFFFF"/>
         </w:rPr>
-        <w:t>num</w:t>
-      </w:r>
-      <w:proofErr w:type="gramStart"/>
-      <w:r>
-        <w:rPr>
-          <w:rFonts w:ascii="Arial" w:hAnsi="Arial" w:cs="Arial"/>
-          <w:color w:val="202124"/>
-          <w:sz w:val="20"/>
-          <w:szCs w:val="20"/>
-          <w:shd w:val="clear" w:color="auto" w:fill="FFFFFF"/>
-        </w:rPr>
-        <w:t>1,num</w:t>
-      </w:r>
-      <w:proofErr w:type="gramEnd"/>
-      <w:r>
-        <w:rPr>
-          <w:rFonts w:ascii="Arial" w:hAnsi="Arial" w:cs="Arial"/>
-          <w:color w:val="202124"/>
-          <w:sz w:val="20"/>
-          <w:szCs w:val="20"/>
-          <w:shd w:val="clear" w:color="auto" w:fill="FFFFFF"/>
-        </w:rPr>
-        <w:t xml:space="preserve">2 </w:t>
+        <w:t xml:space="preserve">num1,num2 </w:t>
       </w:r>
       <w:r>
         <w:rPr>
@@ -4527,29 +4387,7 @@
           <w:szCs w:val="20"/>
           <w:shd w:val="clear" w:color="auto" w:fill="FFFFFF"/>
         </w:rPr>
-        <w:t xml:space="preserve">*  We can’t declare two different </w:t>
-      </w:r>
-      <w:proofErr w:type="gramStart"/>
-      <w:r>
-        <w:rPr>
-          <w:rFonts w:ascii="Arial" w:hAnsi="Arial" w:cs="Arial"/>
-          <w:color w:val="202124"/>
-          <w:sz w:val="20"/>
-          <w:szCs w:val="20"/>
-          <w:shd w:val="clear" w:color="auto" w:fill="FFFFFF"/>
-        </w:rPr>
-        <w:t>kind</w:t>
-      </w:r>
-      <w:proofErr w:type="gramEnd"/>
-      <w:r>
-        <w:rPr>
-          <w:rFonts w:ascii="Arial" w:hAnsi="Arial" w:cs="Arial"/>
-          <w:color w:val="202124"/>
-          <w:sz w:val="20"/>
-          <w:szCs w:val="20"/>
-          <w:shd w:val="clear" w:color="auto" w:fill="FFFFFF"/>
-        </w:rPr>
-        <w:t xml:space="preserve"> of variable in same line using </w:t>
+        <w:t xml:space="preserve">*  We can’t declare two different kind of variable in same line using </w:t>
       </w:r>
       <w:r>
         <w:rPr>
@@ -5800,18 +5638,7 @@
           <w:szCs w:val="20"/>
           <w:shd w:val="clear" w:color="auto" w:fill="FFFFFF"/>
         </w:rPr>
-        <w:t xml:space="preserve"> &lt;variable declaration/assignment</w:t>
-      </w:r>
-      <w:proofErr w:type="gramStart"/>
-      <w:r>
-        <w:rPr>
-          <w:rFonts w:ascii="Arial" w:hAnsi="Arial" w:cs="Arial"/>
-          <w:color w:val="202124"/>
-          <w:sz w:val="20"/>
-          <w:szCs w:val="20"/>
-          <w:shd w:val="clear" w:color="auto" w:fill="FFFFFF"/>
-        </w:rPr>
-        <w:t>&gt;</w:t>
+        <w:t xml:space="preserve"> &lt;variable declaration/assignment&gt;</w:t>
       </w:r>
       <w:r>
         <w:rPr>
@@ -5833,7 +5660,6 @@
         </w:rPr>
         <w:t>;</w:t>
       </w:r>
-      <w:proofErr w:type="gramEnd"/>
       <w:r>
         <w:rPr>
           <w:rFonts w:ascii="Arial" w:hAnsi="Arial" w:cs="Arial"/>
@@ -6212,39 +6038,17 @@
           <w:szCs w:val="20"/>
           <w:shd w:val="clear" w:color="auto" w:fill="FFFFFF"/>
         </w:rPr>
-        <w:t>&lt;index&gt;, &lt;value</w:t>
-      </w:r>
-      <w:proofErr w:type="gramStart"/>
-      <w:r>
-        <w:rPr>
-          <w:rFonts w:ascii="Arial" w:hAnsi="Arial" w:cs="Arial"/>
-          <w:color w:val="202124"/>
-          <w:sz w:val="20"/>
-          <w:szCs w:val="20"/>
-          <w:shd w:val="clear" w:color="auto" w:fill="FFFFFF"/>
-        </w:rPr>
-        <w:t xml:space="preserve">&gt; </w:t>
-      </w:r>
-      <w:r>
-        <w:rPr>
-          <w:rFonts w:ascii="Arial" w:hAnsi="Arial" w:cs="Arial"/>
-          <w:color w:val="FF0000"/>
-          <w:sz w:val="20"/>
-          <w:szCs w:val="20"/>
-          <w:shd w:val="clear" w:color="auto" w:fill="FFFFFF"/>
-        </w:rPr>
-        <w:t>:</w:t>
-      </w:r>
-      <w:proofErr w:type="gramEnd"/>
-      <w:r>
-        <w:rPr>
-          <w:rFonts w:ascii="Arial" w:hAnsi="Arial" w:cs="Arial"/>
-          <w:color w:val="FF0000"/>
-          <w:sz w:val="20"/>
-          <w:szCs w:val="20"/>
-          <w:shd w:val="clear" w:color="auto" w:fill="FFFFFF"/>
-        </w:rPr>
-        <w:t>= range</w:t>
+        <w:t xml:space="preserve">&lt;index&gt;, &lt;value&gt; </w:t>
+      </w:r>
+      <w:r>
+        <w:rPr>
+          <w:rFonts w:ascii="Arial" w:hAnsi="Arial" w:cs="Arial"/>
+          <w:color w:val="FF0000"/>
+          <w:sz w:val="20"/>
+          <w:szCs w:val="20"/>
+          <w:shd w:val="clear" w:color="auto" w:fill="FFFFFF"/>
+        </w:rPr>
+        <w:t>:= range</w:t>
       </w:r>
       <w:r>
         <w:rPr>
@@ -6507,29 +6311,7 @@
           <w:szCs w:val="20"/>
           <w:shd w:val="clear" w:color="auto" w:fill="FFFFFF"/>
         </w:rPr>
-        <w:t xml:space="preserve">Continue is used just </w:t>
-      </w:r>
-      <w:proofErr w:type="gramStart"/>
-      <w:r>
-        <w:rPr>
-          <w:rFonts w:ascii="Arial" w:hAnsi="Arial" w:cs="Arial"/>
-          <w:color w:val="202124"/>
-          <w:sz w:val="20"/>
-          <w:szCs w:val="20"/>
-          <w:shd w:val="clear" w:color="auto" w:fill="FFFFFF"/>
-        </w:rPr>
-        <w:t>similar to</w:t>
-      </w:r>
-      <w:proofErr w:type="gramEnd"/>
-      <w:r>
-        <w:rPr>
-          <w:rFonts w:ascii="Arial" w:hAnsi="Arial" w:cs="Arial"/>
-          <w:color w:val="202124"/>
-          <w:sz w:val="20"/>
-          <w:szCs w:val="20"/>
-          <w:shd w:val="clear" w:color="auto" w:fill="FFFFFF"/>
-        </w:rPr>
-        <w:t xml:space="preserve"> other language to skip code. </w:t>
+        <w:t xml:space="preserve">Continue is used just similar to other language to skip code. </w:t>
       </w:r>
     </w:p>
     <w:p>
@@ -7119,7 +6901,6 @@
         <w:tab/>
       </w:r>
       <w:proofErr w:type="spellStart"/>
-      <w:proofErr w:type="gramStart"/>
       <w:r>
         <w:rPr>
           <w:rFonts w:ascii="Arial" w:hAnsi="Arial" w:cs="Arial"/>
@@ -7149,18 +6930,7 @@
           <w:szCs w:val="20"/>
           <w:shd w:val="clear" w:color="auto" w:fill="FFFFFF"/>
         </w:rPr>
-        <w:t>:</w:t>
-      </w:r>
-      <w:proofErr w:type="gramEnd"/>
-      <w:r>
-        <w:rPr>
-          <w:rFonts w:ascii="Arial" w:hAnsi="Arial" w:cs="Arial"/>
-          <w:color w:val="FF0000"/>
-          <w:sz w:val="20"/>
-          <w:szCs w:val="20"/>
-          <w:shd w:val="clear" w:color="auto" w:fill="FFFFFF"/>
-        </w:rPr>
-        <w:t>=</w:t>
+        <w:t>:=</w:t>
       </w:r>
       <w:r>
         <w:rPr>
@@ -7194,7 +6964,6 @@
           <w:shd w:val="clear" w:color="auto" w:fill="FFFFFF"/>
         </w:rPr>
       </w:pPr>
-      <w:proofErr w:type="gramStart"/>
       <w:r>
         <w:rPr>
           <w:rFonts w:ascii="Arial" w:hAnsi="Arial" w:cs="Arial"/>
@@ -7223,18 +6992,7 @@
           <w:szCs w:val="20"/>
           <w:shd w:val="clear" w:color="auto" w:fill="FFFFFF"/>
         </w:rPr>
-        <w:t>:</w:t>
-      </w:r>
-      <w:proofErr w:type="gramEnd"/>
-      <w:r>
-        <w:rPr>
-          <w:rFonts w:ascii="Arial" w:hAnsi="Arial" w:cs="Arial"/>
-          <w:color w:val="FF0000"/>
-          <w:sz w:val="20"/>
-          <w:szCs w:val="20"/>
-          <w:shd w:val="clear" w:color="auto" w:fill="FFFFFF"/>
-        </w:rPr>
-        <w:t>=</w:t>
+        <w:t>:=</w:t>
       </w:r>
       <w:r>
         <w:rPr>
@@ -7506,18 +7264,7 @@
           <w:szCs w:val="20"/>
           <w:shd w:val="clear" w:color="auto" w:fill="FFFFFF"/>
         </w:rPr>
-        <w:t>&lt;input</w:t>
-      </w:r>
-      <w:proofErr w:type="gramStart"/>
-      <w:r>
-        <w:rPr>
-          <w:rFonts w:ascii="Arial" w:hAnsi="Arial" w:cs="Arial"/>
-          <w:color w:val="202124"/>
-          <w:sz w:val="20"/>
-          <w:szCs w:val="20"/>
-          <w:shd w:val="clear" w:color="auto" w:fill="FFFFFF"/>
-        </w:rPr>
-        <w:t>&gt;</w:t>
+        <w:t>&lt;input&gt;</w:t>
       </w:r>
       <w:r>
         <w:rPr>
@@ -7529,7 +7276,6 @@
         </w:rPr>
         <w:t>){</w:t>
       </w:r>
-      <w:proofErr w:type="gramEnd"/>
     </w:p>
     <w:p>
       <w:pPr>
@@ -9380,29 +9126,7 @@
           <w:shd w:val="clear" w:color="auto" w:fill="FFFFFF"/>
         </w:rPr>
         <w:tab/>
-        <w:t xml:space="preserve">There is no char in Golang. </w:t>
-      </w:r>
-      <w:proofErr w:type="gramStart"/>
-      <w:r>
-        <w:rPr>
-          <w:rFonts w:ascii="Arial" w:hAnsi="Arial" w:cs="Arial"/>
-          <w:color w:val="202124"/>
-          <w:sz w:val="20"/>
-          <w:szCs w:val="20"/>
-          <w:shd w:val="clear" w:color="auto" w:fill="FFFFFF"/>
-        </w:rPr>
-        <w:t>Instead</w:t>
-      </w:r>
-      <w:proofErr w:type="gramEnd"/>
-      <w:r>
-        <w:rPr>
-          <w:rFonts w:ascii="Arial" w:hAnsi="Arial" w:cs="Arial"/>
-          <w:color w:val="202124"/>
-          <w:sz w:val="20"/>
-          <w:szCs w:val="20"/>
-          <w:shd w:val="clear" w:color="auto" w:fill="FFFFFF"/>
-        </w:rPr>
-        <w:t xml:space="preserve"> we have rune here. </w:t>
+        <w:t xml:space="preserve">There is no char in Golang. Instead we have rune here. </w:t>
       </w:r>
     </w:p>
     <w:p>
@@ -9541,7 +9265,6 @@
         <w:t>variable_name</w:t>
       </w:r>
       <w:proofErr w:type="spellEnd"/>
-      <w:proofErr w:type="gramStart"/>
       <w:r>
         <w:rPr>
           <w:rFonts w:ascii="Arial" w:hAnsi="Arial" w:cs="Arial"/>
@@ -9560,18 +9283,7 @@
           <w:szCs w:val="20"/>
           <w:shd w:val="clear" w:color="auto" w:fill="FFFFFF"/>
         </w:rPr>
-        <w:t>:</w:t>
-      </w:r>
-      <w:proofErr w:type="gramEnd"/>
-      <w:r>
-        <w:rPr>
-          <w:rFonts w:ascii="Arial" w:hAnsi="Arial" w:cs="Arial"/>
-          <w:color w:val="FF0000"/>
-          <w:sz w:val="20"/>
-          <w:szCs w:val="20"/>
-          <w:shd w:val="clear" w:color="auto" w:fill="FFFFFF"/>
-        </w:rPr>
-        <w:t>=</w:t>
+        <w:t>:=</w:t>
       </w:r>
       <w:r>
         <w:rPr>
@@ -9773,7 +9485,6 @@
           <w:shd w:val="clear" w:color="auto" w:fill="FFFFFF"/>
         </w:rPr>
       </w:pPr>
-      <w:proofErr w:type="spellStart"/>
       <w:r>
         <w:rPr>
           <w:rFonts w:ascii="Arial" w:hAnsi="Arial" w:cs="Arial"/>
@@ -9784,9 +9495,20 @@
           <w:szCs w:val="24"/>
           <w:shd w:val="clear" w:color="auto" w:fill="FFFFFF"/>
         </w:rPr>
-        <w:t>Roroutine</w:t>
-      </w:r>
-      <w:proofErr w:type="spellEnd"/>
+        <w:t>G</w:t>
+      </w:r>
+      <w:r>
+        <w:rPr>
+          <w:rFonts w:ascii="Arial" w:hAnsi="Arial" w:cs="Arial"/>
+          <w:b/>
+          <w:bCs/>
+          <w:color w:val="202124"/>
+          <w:sz w:val="24"/>
+          <w:szCs w:val="24"/>
+          <w:shd w:val="clear" w:color="auto" w:fill="FFFFFF"/>
+        </w:rPr>
+        <w:t>oroutine</w:t>
+      </w:r>
     </w:p>
     <w:p>
       <w:pPr>
@@ -9904,7 +9626,6 @@
         <w:t>function_name</w:t>
       </w:r>
       <w:proofErr w:type="spellEnd"/>
-      <w:proofErr w:type="gramStart"/>
       <w:r>
         <w:rPr>
           <w:rFonts w:ascii="Arial" w:hAnsi="Arial" w:cs="Arial"/>
@@ -9923,18 +9644,7 @@
           <w:szCs w:val="20"/>
           <w:shd w:val="clear" w:color="auto" w:fill="FFFFFF"/>
         </w:rPr>
-        <w:t>(</w:t>
-      </w:r>
-      <w:proofErr w:type="gramEnd"/>
-      <w:r>
-        <w:rPr>
-          <w:rFonts w:ascii="Arial" w:hAnsi="Arial" w:cs="Arial"/>
-          <w:color w:val="FF0000"/>
-          <w:sz w:val="20"/>
-          <w:szCs w:val="20"/>
-          <w:shd w:val="clear" w:color="auto" w:fill="FFFFFF"/>
-        </w:rPr>
-        <w:t>)</w:t>
+        <w:t>()</w:t>
       </w:r>
     </w:p>
     <w:p>
@@ -9951,6 +9661,7 @@
       <w:r>
         <w:rPr>
           <w:rFonts w:ascii="Arial" w:hAnsi="Arial" w:cs="Arial"/>
+          <w:noProof/>
           <w:color w:val="202124"/>
           <w:sz w:val="20"/>
           <w:szCs w:val="20"/>
@@ -10011,6 +9722,7 @@
           <w:rFonts w:ascii="Arial" w:hAnsi="Arial" w:cs="Arial"/>
           <w:b/>
           <w:bCs/>
+          <w:noProof/>
           <w:color w:val="202124"/>
           <w:sz w:val="24"/>
           <w:szCs w:val="24"/>
@@ -10100,14 +9812,7 @@
           <w:rFonts w:ascii="Georgia" w:hAnsi="Georgia"/>
           <w:color w:val="252519"/>
         </w:rPr>
-        <w:t> are the pipes that connect concurrent goroutines. You can send values into channels from one goroutine and receive those values into another goroutine.</w:t>
-      </w:r>
-      <w:r>
-        <w:rPr>
-          <w:rFonts w:ascii="Georgia" w:hAnsi="Georgia"/>
-          <w:color w:val="252519"/>
-        </w:rPr>
-        <w:t xml:space="preserve"> (</w:t>
+        <w:t> are the pipes that connect concurrent goroutines. You can send values into channels from one goroutine and receive those values into another goroutine. (</w:t>
       </w:r>
       <w:hyperlink r:id="rId47" w:history="1">
         <w:r>
@@ -10199,7 +9904,6 @@
         <w:t>variable_name</w:t>
       </w:r>
       <w:proofErr w:type="spellEnd"/>
-      <w:proofErr w:type="gramStart"/>
       <w:r>
         <w:rPr>
           <w:rFonts w:ascii="Georgia" w:hAnsi="Georgia"/>
@@ -10212,15 +9916,7 @@
           <w:rFonts w:ascii="Georgia" w:hAnsi="Georgia"/>
           <w:color w:val="FF0000"/>
         </w:rPr>
-        <w:t>:</w:t>
-      </w:r>
-      <w:proofErr w:type="gramEnd"/>
-      <w:r>
-        <w:rPr>
-          <w:rFonts w:ascii="Georgia" w:hAnsi="Georgia"/>
-          <w:color w:val="FF0000"/>
-        </w:rPr>
-        <w:t>= make(</w:t>
+        <w:t>:= make(</w:t>
       </w:r>
       <w:proofErr w:type="spellStart"/>
       <w:r>
@@ -10304,7 +10000,7 @@
           <w:shd w:val="clear" w:color="auto" w:fill="FFFFFF"/>
         </w:rPr>
         <w:pict w14:anchorId="12454B22">
-          <v:rect id="_x0000_i1072" style="width:468pt;height:1.2pt" o:hralign="center" o:hrstd="t" o:hr="t" fillcolor="#a0a0a0" stroked="f"/>
+          <v:rect id="_x0000_i1061" style="width:468pt;height:1.2pt" o:hralign="center" o:hrstd="t" o:hr="t" fillcolor="#a0a0a0" stroked="f"/>
         </w:pict>
       </w:r>
     </w:p>
@@ -10344,9 +10040,16 @@
           <w:bCs/>
           <w:color w:val="252519"/>
         </w:rPr>
-        <w:t xml:space="preserve">Buffered </w:t>
-      </w:r>
-      <w:proofErr w:type="gramStart"/>
+        <w:t>Buffered channel</w:t>
+      </w:r>
+    </w:p>
+    <w:p>
+      <w:pPr>
+        <w:rPr>
+          <w:rFonts w:ascii="Georgia" w:hAnsi="Georgia"/>
+          <w:color w:val="252519"/>
+        </w:rPr>
+      </w:pPr>
       <w:r>
         <w:rPr>
           <w:rFonts w:ascii="Georgia" w:hAnsi="Georgia"/>
@@ -10354,231 +10057,185 @@
           <w:bCs/>
           <w:color w:val="252519"/>
         </w:rPr>
-        <w:t>channel</w:t>
-      </w:r>
-      <w:proofErr w:type="gramEnd"/>
-    </w:p>
-    <w:p>
-      <w:pPr>
+        <w:tab/>
+      </w:r>
+      <w:r>
         <w:rPr>
           <w:rFonts w:ascii="Georgia" w:hAnsi="Georgia"/>
           <w:color w:val="252519"/>
         </w:rPr>
-      </w:pPr>
-      <w:r>
-        <w:rPr>
-          <w:rFonts w:ascii="Georgia" w:hAnsi="Georgia"/>
-          <w:b/>
-          <w:bCs/>
-          <w:color w:val="252519"/>
-        </w:rPr>
-        <w:tab/>
-      </w:r>
-      <w:r>
+        <w:t>Buffered channel can receive message up to its size without receiver at the other end.</w:t>
+      </w:r>
+    </w:p>
+    <w:p>
+      <w:pPr>
         <w:rPr>
           <w:rFonts w:ascii="Georgia" w:hAnsi="Georgia"/>
           <w:color w:val="252519"/>
         </w:rPr>
-        <w:t>Buffered channel can receive message up to its size without receiver at the other end.</w:t>
-      </w:r>
-    </w:p>
-    <w:p>
-      <w:pPr>
+      </w:pPr>
+      <w:r>
         <w:rPr>
           <w:rFonts w:ascii="Georgia" w:hAnsi="Georgia"/>
           <w:color w:val="252519"/>
         </w:rPr>
-      </w:pPr>
+        <w:tab/>
+        <w:t>&lt;</w:t>
+      </w:r>
+      <w:proofErr w:type="spellStart"/>
       <w:r>
         <w:rPr>
           <w:rFonts w:ascii="Georgia" w:hAnsi="Georgia"/>
           <w:color w:val="252519"/>
         </w:rPr>
-        <w:tab/>
-      </w:r>
+        <w:t>variable_name</w:t>
+      </w:r>
+      <w:proofErr w:type="spellEnd"/>
       <w:r>
         <w:rPr>
           <w:rFonts w:ascii="Georgia" w:hAnsi="Georgia"/>
           <w:color w:val="252519"/>
         </w:rPr>
+        <w:t xml:space="preserve">&gt; </w:t>
+      </w:r>
+      <w:r>
+        <w:rPr>
+          <w:rFonts w:ascii="Georgia" w:hAnsi="Georgia"/>
+          <w:color w:val="FF0000"/>
+        </w:rPr>
+        <w:t>:= make(</w:t>
+      </w:r>
+      <w:proofErr w:type="spellStart"/>
+      <w:r>
+        <w:rPr>
+          <w:rFonts w:ascii="Georgia" w:hAnsi="Georgia"/>
+          <w:color w:val="FF0000"/>
+        </w:rPr>
+        <w:t>chan</w:t>
+      </w:r>
+      <w:proofErr w:type="spellEnd"/>
+      <w:r>
+        <w:rPr>
+          <w:rFonts w:ascii="Georgia" w:hAnsi="Georgia"/>
+          <w:color w:val="FF0000"/>
+        </w:rPr>
+        <w:t xml:space="preserve"> </w:t>
+      </w:r>
+      <w:r>
+        <w:rPr>
+          <w:rFonts w:ascii="Georgia" w:hAnsi="Georgia"/>
+          <w:color w:val="92D050"/>
+        </w:rPr>
         <w:t>&lt;</w:t>
       </w:r>
       <w:proofErr w:type="spellStart"/>
       <w:r>
+        <w:rPr>
+          <w:rFonts w:ascii="Georgia" w:hAnsi="Georgia"/>
+          <w:color w:val="92D050"/>
+        </w:rPr>
+        <w:t>var</w:t>
+      </w:r>
+      <w:r>
+        <w:rPr>
+          <w:rFonts w:ascii="Georgia" w:hAnsi="Georgia"/>
+          <w:color w:val="92D050"/>
+        </w:rPr>
+        <w:t>iabel</w:t>
+      </w:r>
+      <w:r>
+        <w:rPr>
+          <w:rFonts w:ascii="Georgia" w:hAnsi="Georgia"/>
+          <w:color w:val="92D050"/>
+        </w:rPr>
+        <w:t>_type</w:t>
+      </w:r>
+      <w:proofErr w:type="spellEnd"/>
+      <w:r>
+        <w:rPr>
+          <w:rFonts w:ascii="Georgia" w:hAnsi="Georgia"/>
+          <w:color w:val="92D050"/>
+        </w:rPr>
+        <w:t>&gt;</w:t>
+      </w:r>
+      <w:r>
+        <w:rPr>
+          <w:rFonts w:ascii="Georgia" w:hAnsi="Georgia"/>
+          <w:color w:val="000000" w:themeColor="text1"/>
+        </w:rPr>
+        <w:t>, &lt;</w:t>
+      </w:r>
+      <w:proofErr w:type="spellStart"/>
+      <w:r>
+        <w:rPr>
+          <w:rFonts w:ascii="Georgia" w:hAnsi="Georgia"/>
+          <w:color w:val="000000" w:themeColor="text1"/>
+        </w:rPr>
+        <w:t>channel_size</w:t>
+      </w:r>
+      <w:proofErr w:type="spellEnd"/>
+      <w:r>
+        <w:rPr>
+          <w:rFonts w:ascii="Georgia" w:hAnsi="Georgia"/>
+          <w:color w:val="000000" w:themeColor="text1"/>
+        </w:rPr>
+        <w:t>&gt;</w:t>
+      </w:r>
+      <w:r>
+        <w:rPr>
+          <w:rFonts w:ascii="Georgia" w:hAnsi="Georgia"/>
+          <w:color w:val="FF0000"/>
+        </w:rPr>
+        <w:t>)</w:t>
+      </w:r>
+    </w:p>
+    <w:p>
+      <w:pPr>
+        <w:spacing w:after="0"/>
+        <w:jc w:val="center"/>
+        <w:rPr>
+          <w:rFonts w:ascii="Arial" w:hAnsi="Arial" w:cs="Arial"/>
+          <w:color w:val="FF0000"/>
+          <w:sz w:val="20"/>
+          <w:szCs w:val="20"/>
+          <w:shd w:val="clear" w:color="auto" w:fill="FFFFFF"/>
+        </w:rPr>
+      </w:pPr>
+      <w:r>
+        <w:rPr>
+          <w:rFonts w:ascii="Arial" w:hAnsi="Arial" w:cs="Arial"/>
+          <w:color w:val="FF0000"/>
+          <w:sz w:val="20"/>
+          <w:szCs w:val="20"/>
+          <w:shd w:val="clear" w:color="auto" w:fill="FFFFFF"/>
+        </w:rPr>
+        <w:pict w14:anchorId="31BA6B0F">
+          <v:rect id="_x0000_i1062" style="width:468pt;height:1.2pt" o:hralign="center" o:hrstd="t" o:hr="t" fillcolor="#a0a0a0" stroked="f"/>
+        </w:pict>
+      </w:r>
+    </w:p>
+    <w:p>
+      <w:pPr>
         <w:rPr>
           <w:rFonts w:ascii="Georgia" w:hAnsi="Georgia"/>
           <w:color w:val="252519"/>
         </w:rPr>
-        <w:t>var</w:t>
-      </w:r>
-      <w:r>
-        <w:rPr>
-          <w:rFonts w:ascii="Georgia" w:hAnsi="Georgia"/>
-          <w:color w:val="252519"/>
-        </w:rPr>
-        <w:t>iable</w:t>
-      </w:r>
-      <w:r>
-        <w:rPr>
-          <w:rFonts w:ascii="Georgia" w:hAnsi="Georgia"/>
-          <w:color w:val="252519"/>
-        </w:rPr>
-        <w:t>_name</w:t>
-      </w:r>
-      <w:proofErr w:type="spellEnd"/>
-      <w:proofErr w:type="gramStart"/>
-      <w:r>
-        <w:rPr>
-          <w:rFonts w:ascii="Georgia" w:hAnsi="Georgia"/>
-          <w:color w:val="252519"/>
-        </w:rPr>
-        <w:t xml:space="preserve">&gt; </w:t>
-      </w:r>
-      <w:r>
-        <w:rPr>
-          <w:rFonts w:ascii="Georgia" w:hAnsi="Georgia"/>
-          <w:color w:val="FF0000"/>
-        </w:rPr>
-        <w:t>:</w:t>
-      </w:r>
-      <w:proofErr w:type="gramEnd"/>
-      <w:r>
-        <w:rPr>
-          <w:rFonts w:ascii="Georgia" w:hAnsi="Georgia"/>
-          <w:color w:val="FF0000"/>
-        </w:rPr>
-        <w:t>= make(</w:t>
-      </w:r>
-      <w:proofErr w:type="spellStart"/>
-      <w:r>
-        <w:rPr>
-          <w:rFonts w:ascii="Georgia" w:hAnsi="Georgia"/>
-          <w:color w:val="FF0000"/>
-        </w:rPr>
-        <w:t>chan</w:t>
-      </w:r>
-      <w:proofErr w:type="spellEnd"/>
-      <w:r>
-        <w:rPr>
-          <w:rFonts w:ascii="Georgia" w:hAnsi="Georgia"/>
-          <w:color w:val="FF0000"/>
-        </w:rPr>
-        <w:t xml:space="preserve"> </w:t>
-      </w:r>
-      <w:r>
-        <w:rPr>
-          <w:rFonts w:ascii="Georgia" w:hAnsi="Georgia"/>
-          <w:color w:val="92D050"/>
-        </w:rPr>
-        <w:t>&lt;</w:t>
-      </w:r>
-      <w:proofErr w:type="spellStart"/>
-      <w:r>
-        <w:rPr>
-          <w:rFonts w:ascii="Georgia" w:hAnsi="Georgia"/>
-          <w:color w:val="92D050"/>
-        </w:rPr>
-        <w:t>var</w:t>
-      </w:r>
-      <w:r>
-        <w:rPr>
-          <w:rFonts w:ascii="Georgia" w:hAnsi="Georgia"/>
-          <w:color w:val="92D050"/>
-        </w:rPr>
-        <w:t>iabel</w:t>
-      </w:r>
-      <w:r>
-        <w:rPr>
-          <w:rFonts w:ascii="Georgia" w:hAnsi="Georgia"/>
-          <w:color w:val="92D050"/>
-        </w:rPr>
-        <w:t>_type</w:t>
-      </w:r>
-      <w:proofErr w:type="spellEnd"/>
-      <w:r>
-        <w:rPr>
-          <w:rFonts w:ascii="Georgia" w:hAnsi="Georgia"/>
-          <w:color w:val="92D050"/>
-        </w:rPr>
-        <w:t>&gt;</w:t>
-      </w:r>
-      <w:r>
-        <w:rPr>
-          <w:rFonts w:ascii="Georgia" w:hAnsi="Georgia"/>
-          <w:color w:val="000000" w:themeColor="text1"/>
-        </w:rPr>
-        <w:t>, &lt;</w:t>
-      </w:r>
-      <w:proofErr w:type="spellStart"/>
-      <w:r>
-        <w:rPr>
-          <w:rFonts w:ascii="Georgia" w:hAnsi="Georgia"/>
-          <w:color w:val="000000" w:themeColor="text1"/>
-        </w:rPr>
-        <w:t>channel_size</w:t>
-      </w:r>
-      <w:proofErr w:type="spellEnd"/>
-      <w:r>
-        <w:rPr>
-          <w:rFonts w:ascii="Georgia" w:hAnsi="Georgia"/>
-          <w:color w:val="000000" w:themeColor="text1"/>
-        </w:rPr>
-        <w:t>&gt;</w:t>
-      </w:r>
-      <w:r>
-        <w:rPr>
-          <w:rFonts w:ascii="Georgia" w:hAnsi="Georgia"/>
-          <w:color w:val="FF0000"/>
-        </w:rPr>
-        <w:t>)</w:t>
-      </w:r>
-    </w:p>
-    <w:p>
-      <w:pPr>
-        <w:spacing w:after="0"/>
-        <w:jc w:val="center"/>
-        <w:rPr>
-          <w:rFonts w:ascii="Arial" w:hAnsi="Arial" w:cs="Arial"/>
-          <w:color w:val="FF0000"/>
-          <w:sz w:val="20"/>
-          <w:szCs w:val="20"/>
-          <w:shd w:val="clear" w:color="auto" w:fill="FFFFFF"/>
-        </w:rPr>
-      </w:pPr>
-      <w:r>
-        <w:rPr>
-          <w:rFonts w:ascii="Arial" w:hAnsi="Arial" w:cs="Arial"/>
-          <w:color w:val="FF0000"/>
-          <w:sz w:val="20"/>
-          <w:szCs w:val="20"/>
-          <w:shd w:val="clear" w:color="auto" w:fill="FFFFFF"/>
-        </w:rPr>
-        <w:pict w14:anchorId="31BA6B0F">
-          <v:rect id="_x0000_i1074" style="width:468pt;height:1.2pt" o:hralign="center" o:hrstd="t" o:hr="t" fillcolor="#a0a0a0" stroked="f"/>
-        </w:pict>
-      </w:r>
-    </w:p>
-    <w:p>
-      <w:pPr>
-        <w:rPr>
-          <w:rFonts w:ascii="Georgia" w:hAnsi="Georgia"/>
-          <w:color w:val="252519"/>
-        </w:rPr>
-      </w:pPr>
-    </w:p>
-    <w:p>
-      <w:pPr>
-        <w:rPr>
-          <w:rFonts w:ascii="Arial" w:hAnsi="Arial" w:cs="Arial"/>
-          <w:color w:val="202124"/>
-          <w:sz w:val="20"/>
-          <w:szCs w:val="20"/>
-          <w:shd w:val="clear" w:color="auto" w:fill="FFFFFF"/>
-        </w:rPr>
-      </w:pPr>
-      <w:r>
-        <w:rPr>
-          <w:rFonts w:ascii="Arial" w:hAnsi="Arial" w:cs="Arial"/>
+      </w:pPr>
+    </w:p>
+    <w:p>
+      <w:pPr>
+        <w:rPr>
+          <w:rFonts w:ascii="Arial" w:hAnsi="Arial" w:cs="Arial"/>
+          <w:color w:val="202124"/>
+          <w:sz w:val="20"/>
+          <w:szCs w:val="20"/>
+          <w:shd w:val="clear" w:color="auto" w:fill="FFFFFF"/>
+        </w:rPr>
+      </w:pPr>
+      <w:r>
+        <w:rPr>
+          <w:rFonts w:ascii="Arial" w:hAnsi="Arial" w:cs="Arial"/>
+          <w:noProof/>
           <w:color w:val="202124"/>
           <w:sz w:val="20"/>
           <w:szCs w:val="20"/>
@@ -10642,7 +10299,7 @@
           <w:shd w:val="clear" w:color="auto" w:fill="FFFFFF"/>
         </w:rPr>
         <w:pict w14:anchorId="50BF3C59">
-          <v:rect id="_x0000_i1076" style="width:468pt;height:1.2pt" o:hralign="center" o:hrstd="t" o:hr="t" fillcolor="#a0a0a0" stroked="f"/>
+          <v:rect id="_x0000_i1063" style="width:468pt;height:1.2pt" o:hralign="center" o:hrstd="t" o:hr="t" fillcolor="#a0a0a0" stroked="f"/>
         </w:pict>
       </w:r>
     </w:p>
@@ -10724,7 +10381,7 @@
           <w:shd w:val="clear" w:color="auto" w:fill="FFFFFF"/>
         </w:rPr>
         <w:pict w14:anchorId="736CCA6B">
-          <v:rect id="_x0000_i1078" style="width:468pt;height:1.2pt" o:hralign="center" o:hrstd="t" o:hr="t" fillcolor="#a0a0a0" stroked="f"/>
+          <v:rect id="_x0000_i1064" style="width:468pt;height:1.2pt" o:hralign="center" o:hrstd="t" o:hr="t" fillcolor="#a0a0a0" stroked="f"/>
         </w:pict>
       </w:r>
     </w:p>
@@ -10753,6 +10410,7 @@
       <w:r>
         <w:rPr>
           <w:rFonts w:ascii="Arial" w:hAnsi="Arial" w:cs="Arial"/>
+          <w:noProof/>
           <w:color w:val="202124"/>
           <w:sz w:val="20"/>
           <w:szCs w:val="20"/>
@@ -10840,29 +10498,7 @@
           <w:shd w:val="clear" w:color="auto" w:fill="FFFFFF"/>
         </w:rPr>
         <w:tab/>
-        <w:t xml:space="preserve">Map is an unordered collection of </w:t>
-      </w:r>
-      <w:proofErr w:type="gramStart"/>
-      <w:r>
-        <w:rPr>
-          <w:rFonts w:ascii="Arial" w:hAnsi="Arial" w:cs="Arial"/>
-          <w:color w:val="202124"/>
-          <w:sz w:val="20"/>
-          <w:szCs w:val="20"/>
-          <w:shd w:val="clear" w:color="auto" w:fill="FFFFFF"/>
-        </w:rPr>
-        <w:t>key</w:t>
-      </w:r>
-      <w:proofErr w:type="gramEnd"/>
-      <w:r>
-        <w:rPr>
-          <w:rFonts w:ascii="Arial" w:hAnsi="Arial" w:cs="Arial"/>
-          <w:color w:val="202124"/>
-          <w:sz w:val="20"/>
-          <w:szCs w:val="20"/>
-          <w:shd w:val="clear" w:color="auto" w:fill="FFFFFF"/>
-        </w:rPr>
-        <w:t xml:space="preserve"> and its value</w:t>
+        <w:t>Map is an unordered collection of key and its value</w:t>
       </w:r>
     </w:p>
     <w:p>
@@ -10980,7 +10616,6 @@
         <w:t>key_type</w:t>
       </w:r>
       <w:proofErr w:type="spellEnd"/>
-      <w:proofErr w:type="gramStart"/>
       <w:r>
         <w:rPr>
           <w:rFonts w:ascii="Arial" w:hAnsi="Arial" w:cs="Arial"/>
@@ -11012,7 +10647,6 @@
         <w:t>&lt;</w:t>
       </w:r>
       <w:proofErr w:type="spellStart"/>
-      <w:proofErr w:type="gramEnd"/>
       <w:r>
         <w:rPr>
           <w:rFonts w:ascii="Arial" w:hAnsi="Arial" w:cs="Arial"/>
@@ -11068,7 +10702,6 @@
         <w:t>variable_name</w:t>
       </w:r>
       <w:proofErr w:type="spellEnd"/>
-      <w:proofErr w:type="gramStart"/>
       <w:r>
         <w:rPr>
           <w:rFonts w:ascii="Arial" w:hAnsi="Arial" w:cs="Arial"/>
@@ -11087,18 +10720,7 @@
           <w:szCs w:val="20"/>
           <w:shd w:val="clear" w:color="auto" w:fill="FFFFFF"/>
         </w:rPr>
-        <w:t>:</w:t>
-      </w:r>
-      <w:proofErr w:type="gramEnd"/>
-      <w:r>
-        <w:rPr>
-          <w:rFonts w:ascii="Arial" w:hAnsi="Arial" w:cs="Arial"/>
-          <w:color w:val="FF0000"/>
-          <w:sz w:val="20"/>
-          <w:szCs w:val="20"/>
-          <w:shd w:val="clear" w:color="auto" w:fill="FFFFFF"/>
-        </w:rPr>
-        <w:t>= make(map[</w:t>
+        <w:t>:= make(map[</w:t>
       </w:r>
       <w:r>
         <w:rPr>
@@ -11206,7 +10828,7 @@
           <w:shd w:val="clear" w:color="auto" w:fill="FFFFFF"/>
         </w:rPr>
         <w:pict w14:anchorId="47D7C247">
-          <v:rect id="_x0000_i1061" style="width:468pt;height:1.2pt" o:hralign="center" o:hrstd="t" o:hr="t" fillcolor="#a0a0a0" stroked="f"/>
+          <v:rect id="_x0000_i1065" style="width:468pt;height:1.2pt" o:hralign="center" o:hrstd="t" o:hr="t" fillcolor="#a0a0a0" stroked="f"/>
         </w:pict>
       </w:r>
     </w:p>
@@ -11284,29 +10906,7 @@
           <w:szCs w:val="20"/>
           <w:shd w:val="clear" w:color="auto" w:fill="FFFFFF"/>
         </w:rPr>
-        <w:t xml:space="preserve">* </w:t>
-      </w:r>
-      <w:proofErr w:type="gramStart"/>
-      <w:r>
-        <w:rPr>
-          <w:rFonts w:ascii="Arial" w:hAnsi="Arial" w:cs="Arial"/>
-          <w:color w:val="202124"/>
-          <w:sz w:val="20"/>
-          <w:szCs w:val="20"/>
-          <w:shd w:val="clear" w:color="auto" w:fill="FFFFFF"/>
-        </w:rPr>
-        <w:t>map</w:t>
-      </w:r>
-      <w:proofErr w:type="gramEnd"/>
-      <w:r>
-        <w:rPr>
-          <w:rFonts w:ascii="Arial" w:hAnsi="Arial" w:cs="Arial"/>
-          <w:color w:val="202124"/>
-          <w:sz w:val="20"/>
-          <w:szCs w:val="20"/>
-          <w:shd w:val="clear" w:color="auto" w:fill="FFFFFF"/>
-        </w:rPr>
-        <w:t xml:space="preserve"> need declaration as well as initialization </w:t>
+        <w:t xml:space="preserve">* map need declaration as well as initialization </w:t>
       </w:r>
     </w:p>
     <w:p>
@@ -11388,29 +10988,7 @@
           <w:szCs w:val="20"/>
           <w:shd w:val="clear" w:color="auto" w:fill="FFFFFF"/>
         </w:rPr>
-        <w:t xml:space="preserve">In Golang we don’t have try/catch. To handle </w:t>
-      </w:r>
-      <w:proofErr w:type="gramStart"/>
-      <w:r>
-        <w:rPr>
-          <w:rFonts w:ascii="Arial" w:hAnsi="Arial" w:cs="Arial"/>
-          <w:color w:val="202124"/>
-          <w:sz w:val="20"/>
-          <w:szCs w:val="20"/>
-          <w:shd w:val="clear" w:color="auto" w:fill="FFFFFF"/>
-        </w:rPr>
-        <w:t>exceptions</w:t>
-      </w:r>
-      <w:proofErr w:type="gramEnd"/>
-      <w:r>
-        <w:rPr>
-          <w:rFonts w:ascii="Arial" w:hAnsi="Arial" w:cs="Arial"/>
-          <w:color w:val="202124"/>
-          <w:sz w:val="20"/>
-          <w:szCs w:val="20"/>
-          <w:shd w:val="clear" w:color="auto" w:fill="FFFFFF"/>
-        </w:rPr>
-        <w:t xml:space="preserve"> we use errors. </w:t>
+        <w:t xml:space="preserve">In Golang we don’t have try/catch. To handle exceptions we use errors. </w:t>
       </w:r>
     </w:p>
     <w:p>
@@ -11457,7 +11035,6 @@
         </w:rPr>
         <w:t xml:space="preserve">, </w:t>
       </w:r>
-      <w:proofErr w:type="gramStart"/>
       <w:r>
         <w:rPr>
           <w:rFonts w:ascii="Arial" w:hAnsi="Arial" w:cs="Arial"/>
@@ -11470,7 +11047,6 @@
         </w:rPr>
         <w:t>panic</w:t>
       </w:r>
-      <w:proofErr w:type="gramEnd"/>
       <w:r>
         <w:rPr>
           <w:rFonts w:ascii="Arial" w:hAnsi="Arial" w:cs="Arial"/>
@@ -11519,6 +11095,7 @@
       <w:r>
         <w:rPr>
           <w:rFonts w:ascii="Arial" w:hAnsi="Arial" w:cs="Arial"/>
+          <w:noProof/>
           <w:color w:val="202124"/>
           <w:sz w:val="20"/>
           <w:szCs w:val="20"/>
@@ -11583,7 +11160,7 @@
           <w:shd w:val="clear" w:color="auto" w:fill="FFFFFF"/>
         </w:rPr>
         <w:pict w14:anchorId="1580F588">
-          <v:rect id="_x0000_i1062" style="width:468pt;height:1.2pt" o:hralign="center" o:hrstd="t" o:hr="t" fillcolor="#a0a0a0" stroked="f"/>
+          <v:rect id="_x0000_i1067" style="width:468pt;height:1.2pt" o:hralign="center" o:hrstd="t" o:hr="t" fillcolor="#a0a0a0" stroked="f"/>
         </w:pict>
       </w:r>
     </w:p>
@@ -11694,7 +11271,7 @@
           <w:shd w:val="clear" w:color="auto" w:fill="FFFFFF"/>
         </w:rPr>
         <w:pict w14:anchorId="71A0D280">
-          <v:rect id="_x0000_i1063" style="width:468pt;height:1.2pt" o:hralign="center" o:hrstd="t" o:hr="t" fillcolor="#a0a0a0" stroked="f"/>
+          <v:rect id="_x0000_i1068" style="width:468pt;height:1.2pt" o:hralign="center" o:hrstd="t" o:hr="t" fillcolor="#a0a0a0" stroked="f"/>
         </w:pict>
       </w:r>
     </w:p>
@@ -11763,7 +11340,7 @@
           <w:shd w:val="clear" w:color="auto" w:fill="FFFFFF"/>
         </w:rPr>
         <w:pict w14:anchorId="7B1AE862">
-          <v:rect id="_x0000_i1064" style="width:468pt;height:1.2pt" o:hralign="center" o:hrstd="t" o:hr="t" fillcolor="#a0a0a0" stroked="f"/>
+          <v:rect id="_x0000_i1069" style="width:468pt;height:1.2pt" o:hralign="center" o:hrstd="t" o:hr="t" fillcolor="#a0a0a0" stroked="f"/>
         </w:pict>
       </w:r>
     </w:p>
@@ -11853,7 +11430,7 @@
           <w:shd w:val="clear" w:color="auto" w:fill="FFFFFF"/>
         </w:rPr>
         <w:pict w14:anchorId="1405178F">
-          <v:rect id="_x0000_i1065" style="width:468pt;height:1.2pt" o:hralign="center" o:hrstd="t" o:hr="t" fillcolor="#a0a0a0" stroked="f"/>
+          <v:rect id="_x0000_i1070" style="width:468pt;height:1.2pt" o:hralign="center" o:hrstd="t" o:hr="t" fillcolor="#a0a0a0" stroked="f"/>
         </w:pict>
       </w:r>
     </w:p>
@@ -11883,6 +11460,7 @@
       <w:r>
         <w:rPr>
           <w:rFonts w:ascii="Arial" w:hAnsi="Arial" w:cs="Arial"/>
+          <w:noProof/>
           <w:color w:val="202124"/>
           <w:sz w:val="20"/>
           <w:szCs w:val="20"/>
@@ -11939,6 +11517,7 @@
       <w:r>
         <w:rPr>
           <w:rFonts w:ascii="Arial" w:hAnsi="Arial" w:cs="Arial"/>
+          <w:noProof/>
           <w:color w:val="202124"/>
           <w:sz w:val="20"/>
           <w:szCs w:val="20"/>

</xml_diff>